<commit_message>
edited stage 2 report
</commit_message>
<xml_diff>
--- a/stage2/project_stage2.docx
+++ b/stage2/project_stage2.docx
@@ -91,7 +91,6 @@
         </w:rPr>
         <w:t xml:space="preserve">Data </w:t>
       </w:r>
-      <w:proofErr w:type="gramStart"/>
       <w:r>
         <w:rPr>
           <w:rFonts w:ascii="Times New Roman" w:hAnsi="Times New Roman" w:cs="Times New Roman"/>
@@ -100,15 +99,6 @@
         </w:rPr>
         <w:t>Sources</w:t>
       </w:r>
-      <w:r>
-        <w:rPr>
-          <w:rFonts w:ascii="Times New Roman" w:hAnsi="Times New Roman" w:cs="Times New Roman"/>
-          <w:b/>
-          <w:sz w:val="24"/>
-        </w:rPr>
-        <w:t xml:space="preserve"> :</w:t>
-      </w:r>
-      <w:proofErr w:type="gramEnd"/>
     </w:p>
     <w:p>
       <w:pPr>
@@ -135,15 +125,23 @@
         </w:rPr>
         <w:t xml:space="preserve">We chose to extract academic paper metadata and specifically focusing on the field of Computer Vision. Our sources were as </w:t>
       </w:r>
-      <w:proofErr w:type="gramStart"/>
-      <w:r>
-        <w:rPr>
-          <w:rFonts w:ascii="Times New Roman" w:hAnsi="Times New Roman" w:cs="Times New Roman"/>
-          <w:sz w:val="20"/>
-        </w:rPr>
-        <w:t>follows :</w:t>
-      </w:r>
-      <w:proofErr w:type="gramEnd"/>
+      <w:r>
+        <w:rPr>
+          <w:rFonts w:ascii="Times New Roman" w:hAnsi="Times New Roman" w:cs="Times New Roman"/>
+          <w:sz w:val="20"/>
+        </w:rPr>
+        <w:t>follows:</w:t>
+      </w:r>
+    </w:p>
+    <w:p>
+      <w:pPr>
+        <w:pStyle w:val="ListParagraph"/>
+        <w:jc w:val="both"/>
+        <w:rPr>
+          <w:rFonts w:ascii="Times New Roman" w:hAnsi="Times New Roman" w:cs="Times New Roman"/>
+          <w:sz w:val="20"/>
+        </w:rPr>
+      </w:pPr>
     </w:p>
     <w:p>
       <w:pPr>
@@ -159,7 +157,6 @@
           <w:sz w:val="24"/>
         </w:rPr>
       </w:pPr>
-      <w:proofErr w:type="gramStart"/>
       <w:r>
         <w:rPr>
           <w:rFonts w:ascii="Times New Roman" w:hAnsi="Times New Roman" w:cs="Times New Roman"/>
@@ -173,9 +170,8 @@
           <w:rFonts w:ascii="Times New Roman" w:hAnsi="Times New Roman" w:cs="Times New Roman"/>
           <w:sz w:val="20"/>
         </w:rPr>
-        <w:t xml:space="preserve"> :</w:t>
-      </w:r>
-      <w:proofErr w:type="gramEnd"/>
+        <w:t>:</w:t>
+      </w:r>
       <w:r>
         <w:rPr>
           <w:rFonts w:ascii="Times New Roman" w:hAnsi="Times New Roman" w:cs="Times New Roman"/>
@@ -341,24 +337,14 @@
           <w:sz w:val="20"/>
         </w:rPr>
       </w:pPr>
-      <w:proofErr w:type="gramStart"/>
       <w:r>
         <w:rPr>
           <w:rFonts w:ascii="Times New Roman" w:hAnsi="Times New Roman" w:cs="Times New Roman"/>
           <w:b/>
           <w:sz w:val="20"/>
         </w:rPr>
-        <w:t>openaccess.thecvf.com</w:t>
-      </w:r>
-      <w:r>
-        <w:rPr>
-          <w:rFonts w:ascii="Times New Roman" w:hAnsi="Times New Roman" w:cs="Times New Roman"/>
-          <w:b/>
-          <w:sz w:val="20"/>
-        </w:rPr>
-        <w:t xml:space="preserve"> :</w:t>
-      </w:r>
-      <w:proofErr w:type="gramEnd"/>
+        <w:t>openaccess.thecvf.com:</w:t>
+      </w:r>
       <w:r>
         <w:rPr>
           <w:rFonts w:ascii="Times New Roman" w:hAnsi="Times New Roman" w:cs="Times New Roman"/>
@@ -454,16 +440,7 @@
             <w:i/>
             <w:sz w:val="20"/>
           </w:rPr>
-          <w:t>http://openaccess.thecvf.com/</w:t>
-        </w:r>
-        <w:r>
-          <w:rPr>
-            <w:rStyle w:val="Hyperlink"/>
-            <w:rFonts w:ascii="Times New Roman" w:hAnsi="Times New Roman" w:cs="Times New Roman"/>
-            <w:i/>
-            <w:sz w:val="20"/>
-          </w:rPr>
-          <w:t>CVPR&lt;Year&gt;.py</w:t>
+          <w:t>http://openaccess.thecvf.com/CVPR&lt;Year&gt;.py</w:t>
         </w:r>
       </w:hyperlink>
     </w:p>
@@ -502,7 +479,6 @@
         </w:rPr>
         <w:t xml:space="preserve">Data </w:t>
       </w:r>
-      <w:proofErr w:type="gramStart"/>
       <w:r>
         <w:rPr>
           <w:rFonts w:ascii="Times New Roman" w:hAnsi="Times New Roman" w:cs="Times New Roman"/>
@@ -511,70 +487,129 @@
         </w:rPr>
         <w:t>Extraction</w:t>
       </w:r>
-      <w:r>
+    </w:p>
+    <w:p>
+      <w:pPr>
+        <w:pStyle w:val="ListParagraph"/>
+        <w:jc w:val="both"/>
         <w:rPr>
           <w:rFonts w:ascii="Times New Roman" w:hAnsi="Times New Roman" w:cs="Times New Roman"/>
           <w:b/>
           <w:sz w:val="24"/>
         </w:rPr>
-        <w:t xml:space="preserve"> :</w:t>
-      </w:r>
-      <w:proofErr w:type="gramEnd"/>
-    </w:p>
-    <w:p>
-      <w:pPr>
-        <w:pStyle w:val="ListParagraph"/>
-        <w:jc w:val="both"/>
-        <w:rPr>
-          <w:rFonts w:ascii="Times New Roman" w:hAnsi="Times New Roman" w:cs="Times New Roman"/>
-          <w:b/>
-          <w:sz w:val="24"/>
-        </w:rPr>
-      </w:pPr>
-    </w:p>
-    <w:p>
-      <w:pPr>
-        <w:pStyle w:val="ListParagraph"/>
-        <w:jc w:val="both"/>
-        <w:rPr>
-          <w:rFonts w:ascii="Times New Roman" w:hAnsi="Times New Roman" w:cs="Times New Roman"/>
-          <w:sz w:val="20"/>
-        </w:rPr>
-      </w:pPr>
-      <w:r>
-        <w:rPr>
-          <w:rFonts w:ascii="Times New Roman" w:hAnsi="Times New Roman" w:cs="Times New Roman"/>
-          <w:sz w:val="20"/>
-        </w:rPr>
-        <w:t xml:space="preserve">Both our data sources had </w:t>
-      </w:r>
-      <w:proofErr w:type="gramStart"/>
-      <w:r>
-        <w:rPr>
-          <w:rFonts w:ascii="Times New Roman" w:hAnsi="Times New Roman" w:cs="Times New Roman"/>
-          <w:sz w:val="20"/>
-        </w:rPr>
-        <w:t>an</w:t>
-      </w:r>
-      <w:proofErr w:type="gramEnd"/>
-      <w:r>
-        <w:rPr>
-          <w:rFonts w:ascii="Times New Roman" w:hAnsi="Times New Roman" w:cs="Times New Roman"/>
-          <w:sz w:val="20"/>
-        </w:rPr>
-        <w:t xml:space="preserve"> uniform DOM structure for all the entities. This made our data collection easy since we did not have to deal with any exceptions. We used XPath to extract the</w:t>
-      </w:r>
-      <w:r>
-        <w:rPr>
-          <w:rFonts w:ascii="Times New Roman" w:hAnsi="Times New Roman" w:cs="Times New Roman"/>
-          <w:sz w:val="20"/>
-        </w:rPr>
-        <w:t xml:space="preserve"> required entities from the webpages. </w:t>
-      </w:r>
-    </w:p>
-    <w:p>
-      <w:pPr>
-        <w:pStyle w:val="ListParagraph"/>
+      </w:pPr>
+    </w:p>
+    <w:p>
+      <w:pPr>
+        <w:pStyle w:val="ListParagraph"/>
+        <w:jc w:val="both"/>
+        <w:rPr>
+          <w:rFonts w:ascii="Times New Roman" w:hAnsi="Times New Roman" w:cs="Times New Roman"/>
+          <w:sz w:val="20"/>
+        </w:rPr>
+      </w:pPr>
+      <w:r>
+        <w:rPr>
+          <w:rFonts w:ascii="Times New Roman" w:hAnsi="Times New Roman" w:cs="Times New Roman"/>
+          <w:sz w:val="20"/>
+        </w:rPr>
+        <w:t>Both</w:t>
+      </w:r>
+      <w:r>
+        <w:rPr>
+          <w:rFonts w:ascii="Times New Roman" w:hAnsi="Times New Roman" w:cs="Times New Roman"/>
+          <w:sz w:val="20"/>
+        </w:rPr>
+        <w:t xml:space="preserve"> data sources had </w:t>
+      </w:r>
+      <w:r>
+        <w:rPr>
+          <w:rFonts w:ascii="Times New Roman" w:hAnsi="Times New Roman" w:cs="Times New Roman"/>
+          <w:sz w:val="20"/>
+        </w:rPr>
+        <w:t>a</w:t>
+      </w:r>
+      <w:r>
+        <w:rPr>
+          <w:rFonts w:ascii="Times New Roman" w:hAnsi="Times New Roman" w:cs="Times New Roman"/>
+          <w:sz w:val="20"/>
+        </w:rPr>
+        <w:t xml:space="preserve"> uniform DOM structure for all the entities. This made our data collection </w:t>
+      </w:r>
+      <w:r>
+        <w:rPr>
+          <w:rFonts w:ascii="Times New Roman" w:hAnsi="Times New Roman" w:cs="Times New Roman"/>
+          <w:sz w:val="20"/>
+        </w:rPr>
+        <w:t xml:space="preserve">relatively </w:t>
+      </w:r>
+      <w:r>
+        <w:rPr>
+          <w:rFonts w:ascii="Times New Roman" w:hAnsi="Times New Roman" w:cs="Times New Roman"/>
+          <w:sz w:val="20"/>
+        </w:rPr>
+        <w:t xml:space="preserve">easy </w:t>
+      </w:r>
+      <w:r>
+        <w:rPr>
+          <w:rFonts w:ascii="Times New Roman" w:hAnsi="Times New Roman" w:cs="Times New Roman"/>
+          <w:sz w:val="20"/>
+        </w:rPr>
+        <w:t>because</w:t>
+      </w:r>
+      <w:r>
+        <w:rPr>
+          <w:rFonts w:ascii="Times New Roman" w:hAnsi="Times New Roman" w:cs="Times New Roman"/>
+          <w:sz w:val="20"/>
+        </w:rPr>
+        <w:t xml:space="preserve"> we did not have to deal with </w:t>
+      </w:r>
+      <w:r>
+        <w:rPr>
+          <w:rFonts w:ascii="Times New Roman" w:hAnsi="Times New Roman" w:cs="Times New Roman"/>
+          <w:sz w:val="20"/>
+        </w:rPr>
+        <w:t>too m</w:t>
+      </w:r>
+      <w:r>
+        <w:rPr>
+          <w:rFonts w:ascii="Times New Roman" w:hAnsi="Times New Roman" w:cs="Times New Roman"/>
+          <w:sz w:val="20"/>
+        </w:rPr>
+        <w:t>any exceptions. We used XPath to extract the</w:t>
+      </w:r>
+      <w:r>
+        <w:rPr>
+          <w:rFonts w:ascii="Times New Roman" w:hAnsi="Times New Roman" w:cs="Times New Roman"/>
+          <w:sz w:val="20"/>
+        </w:rPr>
+        <w:t xml:space="preserve"> required entities from the webpages.</w:t>
+      </w:r>
+    </w:p>
+    <w:p>
+      <w:pPr>
+        <w:pStyle w:val="ListParagraph"/>
+        <w:jc w:val="both"/>
+        <w:rPr>
+          <w:rFonts w:ascii="Times New Roman" w:hAnsi="Times New Roman" w:cs="Times New Roman"/>
+          <w:sz w:val="20"/>
+        </w:rPr>
+      </w:pPr>
+      <w:r>
+        <w:rPr>
+          <w:rFonts w:ascii="Times New Roman" w:hAnsi="Times New Roman" w:cs="Times New Roman"/>
+          <w:sz w:val="20"/>
+        </w:rPr>
+        <w:t xml:space="preserve"> </w:t>
+      </w:r>
+    </w:p>
+    <w:p>
+      <w:pPr>
+        <w:pStyle w:val="ListParagraph"/>
+        <w:numPr>
+          <w:ilvl w:val="0"/>
+          <w:numId w:val="5"/>
+        </w:numPr>
         <w:jc w:val="both"/>
         <w:rPr>
           <w:rFonts w:ascii="Times New Roman" w:hAnsi="Times New Roman" w:cs="Times New Roman"/>
@@ -626,6 +661,81 @@
     <w:p>
       <w:pPr>
         <w:pStyle w:val="ListParagraph"/>
+        <w:numPr>
+          <w:ilvl w:val="1"/>
+          <w:numId w:val="5"/>
+        </w:numPr>
+        <w:jc w:val="both"/>
+        <w:rPr>
+          <w:rFonts w:ascii="Times New Roman" w:hAnsi="Times New Roman" w:cs="Times New Roman"/>
+          <w:sz w:val="20"/>
+        </w:rPr>
+      </w:pPr>
+      <w:r>
+        <w:rPr>
+          <w:rFonts w:ascii="Times New Roman" w:hAnsi="Times New Roman" w:cs="Times New Roman"/>
+          <w:sz w:val="20"/>
+        </w:rPr>
+        <w:t xml:space="preserve">The script that crawls </w:t>
+      </w:r>
+      <w:proofErr w:type="spellStart"/>
+      <w:r>
+        <w:rPr>
+          <w:rFonts w:ascii="Times New Roman" w:hAnsi="Times New Roman" w:cs="Times New Roman"/>
+          <w:sz w:val="20"/>
+        </w:rPr>
+        <w:t>arxiv</w:t>
+      </w:r>
+      <w:proofErr w:type="spellEnd"/>
+      <w:r>
+        <w:rPr>
+          <w:rFonts w:ascii="Times New Roman" w:hAnsi="Times New Roman" w:cs="Times New Roman"/>
+          <w:sz w:val="20"/>
+        </w:rPr>
+        <w:t xml:space="preserve"> is </w:t>
+      </w:r>
+      <w:r>
+        <w:rPr>
+          <w:rFonts w:ascii="Times New Roman" w:hAnsi="Times New Roman" w:cs="Times New Roman"/>
+          <w:i/>
+          <w:sz w:val="20"/>
+        </w:rPr>
+        <w:t>arxiv</w:t>
+      </w:r>
+      <w:r>
+        <w:rPr>
+          <w:rFonts w:ascii="Times New Roman" w:hAnsi="Times New Roman" w:cs="Times New Roman"/>
+          <w:i/>
+          <w:sz w:val="20"/>
+        </w:rPr>
+        <w:t>Extractor.py</w:t>
+      </w:r>
+      <w:r>
+        <w:rPr>
+          <w:rFonts w:ascii="Times New Roman" w:hAnsi="Times New Roman" w:cs="Times New Roman"/>
+          <w:sz w:val="20"/>
+        </w:rPr>
+        <w:t>.</w:t>
+      </w:r>
+    </w:p>
+    <w:p>
+      <w:pPr>
+        <w:pStyle w:val="ListParagraph"/>
+        <w:ind w:left="2160"/>
+        <w:jc w:val="both"/>
+        <w:rPr>
+          <w:rFonts w:ascii="Times New Roman" w:hAnsi="Times New Roman" w:cs="Times New Roman"/>
+          <w:sz w:val="20"/>
+        </w:rPr>
+      </w:pPr>
+    </w:p>
+    <w:p>
+      <w:pPr>
+        <w:pStyle w:val="ListParagraph"/>
+        <w:numPr>
+          <w:ilvl w:val="0"/>
+          <w:numId w:val="5"/>
+        </w:numPr>
         <w:jc w:val="both"/>
         <w:rPr>
           <w:rFonts w:ascii="Times New Roman" w:hAnsi="Times New Roman" w:cs="Times New Roman"/>
@@ -665,23 +775,42 @@
           <w:rFonts w:ascii="Times New Roman" w:hAnsi="Times New Roman" w:cs="Times New Roman"/>
           <w:sz w:val="20"/>
         </w:rPr>
-        <w:t xml:space="preserve">we crawl through the CVPR pages of 2014-2018. The CVPR pages have information on each paper published in that year </w:t>
-      </w:r>
-      <w:proofErr w:type="gramStart"/>
-      <w:r>
-        <w:rPr>
-          <w:rFonts w:ascii="Times New Roman" w:hAnsi="Times New Roman" w:cs="Times New Roman"/>
-          <w:sz w:val="20"/>
-        </w:rPr>
-        <w:t>and also</w:t>
-      </w:r>
-      <w:proofErr w:type="gramEnd"/>
-      <w:r>
-        <w:rPr>
-          <w:rFonts w:ascii="Times New Roman" w:hAnsi="Times New Roman" w:cs="Times New Roman"/>
-          <w:sz w:val="20"/>
-        </w:rPr>
-        <w:t xml:space="preserve"> the </w:t>
+        <w:t xml:space="preserve">we crawl through the CVPR pages of 2014-2018. The CVPR pages have information on each paper published </w:t>
+      </w:r>
+      <w:r>
+        <w:rPr>
+          <w:rFonts w:ascii="Times New Roman" w:hAnsi="Times New Roman" w:cs="Times New Roman"/>
+          <w:sz w:val="20"/>
+        </w:rPr>
+        <w:t xml:space="preserve">during </w:t>
+      </w:r>
+      <w:r>
+        <w:rPr>
+          <w:rFonts w:ascii="Times New Roman" w:hAnsi="Times New Roman" w:cs="Times New Roman"/>
+          <w:sz w:val="20"/>
+        </w:rPr>
+        <w:t>that year</w:t>
+      </w:r>
+      <w:r>
+        <w:rPr>
+          <w:rFonts w:ascii="Times New Roman" w:hAnsi="Times New Roman" w:cs="Times New Roman"/>
+          <w:sz w:val="20"/>
+        </w:rPr>
+        <w:t xml:space="preserve">, including </w:t>
+      </w:r>
+      <w:r>
+        <w:rPr>
+          <w:rFonts w:ascii="Times New Roman" w:hAnsi="Times New Roman" w:cs="Times New Roman"/>
+          <w:sz w:val="20"/>
+        </w:rPr>
+        <w:t xml:space="preserve">the citation information </w:t>
+      </w:r>
+      <w:r>
+        <w:rPr>
+          <w:rFonts w:ascii="Times New Roman" w:hAnsi="Times New Roman" w:cs="Times New Roman"/>
+          <w:sz w:val="20"/>
+        </w:rPr>
+        <w:t xml:space="preserve">(i.e. </w:t>
       </w:r>
       <w:proofErr w:type="spellStart"/>
       <w:r>
@@ -697,7 +826,78 @@
           <w:rFonts w:ascii="Times New Roman" w:hAnsi="Times New Roman" w:cs="Times New Roman"/>
           <w:sz w:val="20"/>
         </w:rPr>
-        <w:t xml:space="preserve"> for the papers. We extract and store that information.</w:t>
+        <w:t>)</w:t>
+      </w:r>
+      <w:r>
+        <w:rPr>
+          <w:rFonts w:ascii="Times New Roman" w:hAnsi="Times New Roman" w:cs="Times New Roman"/>
+          <w:sz w:val="20"/>
+        </w:rPr>
+        <w:t xml:space="preserve"> </w:t>
+      </w:r>
+      <w:r>
+        <w:rPr>
+          <w:rFonts w:ascii="Times New Roman" w:hAnsi="Times New Roman" w:cs="Times New Roman"/>
+          <w:sz w:val="20"/>
+        </w:rPr>
+        <w:t>associated to each paper</w:t>
+      </w:r>
+      <w:r>
+        <w:rPr>
+          <w:rFonts w:ascii="Times New Roman" w:hAnsi="Times New Roman" w:cs="Times New Roman"/>
+          <w:sz w:val="20"/>
+        </w:rPr>
+        <w:t>. We extract and store that information.</w:t>
+      </w:r>
+      <w:r>
+        <w:rPr>
+          <w:rFonts w:ascii="Times New Roman" w:hAnsi="Times New Roman" w:cs="Times New Roman"/>
+          <w:sz w:val="20"/>
+        </w:rPr>
+        <w:t xml:space="preserve"> Additionally, in order to get abstract and full journal reference (i.e. journal page numbers) we also crawl through the webpage corresponding to each paper.</w:t>
+      </w:r>
+      <w:r>
+        <w:rPr>
+          <w:rFonts w:ascii="Times New Roman" w:hAnsi="Times New Roman" w:cs="Times New Roman"/>
+          <w:sz w:val="20"/>
+        </w:rPr>
+        <w:t xml:space="preserve"> </w:t>
+      </w:r>
+    </w:p>
+    <w:p>
+      <w:pPr>
+        <w:pStyle w:val="ListParagraph"/>
+        <w:numPr>
+          <w:ilvl w:val="1"/>
+          <w:numId w:val="5"/>
+        </w:numPr>
+        <w:jc w:val="both"/>
+        <w:rPr>
+          <w:rFonts w:ascii="Times New Roman" w:hAnsi="Times New Roman" w:cs="Times New Roman"/>
+          <w:sz w:val="20"/>
+        </w:rPr>
+      </w:pPr>
+      <w:r>
+        <w:rPr>
+          <w:rFonts w:ascii="Times New Roman" w:hAnsi="Times New Roman" w:cs="Times New Roman"/>
+          <w:sz w:val="20"/>
+        </w:rPr>
+        <w:t xml:space="preserve">The script that crawls the CVPR pager is </w:t>
+      </w:r>
+      <w:r>
+        <w:rPr>
+          <w:rFonts w:ascii="Times New Roman" w:hAnsi="Times New Roman" w:cs="Times New Roman"/>
+          <w:i/>
+          <w:sz w:val="20"/>
+        </w:rPr>
+        <w:t>cvprExtractor.py</w:t>
+      </w:r>
+      <w:r>
+        <w:rPr>
+          <w:rFonts w:ascii="Times New Roman" w:hAnsi="Times New Roman" w:cs="Times New Roman"/>
+          <w:sz w:val="20"/>
+        </w:rPr>
+        <w:t>.</w:t>
       </w:r>
     </w:p>
     <w:p>
@@ -730,26 +930,8 @@
           <w:b/>
           <w:sz w:val="24"/>
         </w:rPr>
-        <w:t xml:space="preserve">Explaining the </w:t>
-      </w:r>
-      <w:proofErr w:type="gramStart"/>
-      <w:r>
-        <w:rPr>
-          <w:rFonts w:ascii="Times New Roman" w:hAnsi="Times New Roman" w:cs="Times New Roman"/>
-          <w:b/>
-          <w:sz w:val="24"/>
-        </w:rPr>
-        <w:t>Data</w:t>
-      </w:r>
-      <w:r>
-        <w:rPr>
-          <w:rFonts w:ascii="Times New Roman" w:hAnsi="Times New Roman" w:cs="Times New Roman"/>
-          <w:b/>
-          <w:sz w:val="24"/>
-        </w:rPr>
-        <w:t xml:space="preserve"> :</w:t>
-      </w:r>
-      <w:proofErr w:type="gramEnd"/>
+        <w:t>Explaining the Data</w:t>
+      </w:r>
     </w:p>
     <w:p>
       <w:pPr>
@@ -921,6 +1103,7 @@
           <w:rFonts w:ascii="Times New Roman" w:hAnsi="Times New Roman" w:cs="Times New Roman"/>
           <w:sz w:val="20"/>
         </w:rPr>
+        <w:lastRenderedPageBreak/>
         <w:tab/>
         <w:t>f. Journal Ref - Refers to the journal in which the paper is published</w:t>
       </w:r>
@@ -986,55 +1169,7 @@
         <w:jc w:val="both"/>
         <w:rPr>
           <w:rFonts w:ascii="Times New Roman" w:hAnsi="Times New Roman" w:cs="Times New Roman"/>
-          <w:sz w:val="20"/>
-        </w:rPr>
-      </w:pPr>
-    </w:p>
-    <w:p>
-      <w:pPr>
-        <w:pStyle w:val="ListParagraph"/>
-        <w:jc w:val="both"/>
-        <w:rPr>
-          <w:rFonts w:ascii="Times New Roman" w:hAnsi="Times New Roman" w:cs="Times New Roman"/>
-          <w:sz w:val="20"/>
-        </w:rPr>
-      </w:pPr>
-    </w:p>
-    <w:p>
-      <w:pPr>
-        <w:pStyle w:val="ListParagraph"/>
-        <w:jc w:val="both"/>
-        <w:rPr>
-          <w:rFonts w:ascii="Times New Roman" w:hAnsi="Times New Roman" w:cs="Times New Roman"/>
-          <w:sz w:val="20"/>
-        </w:rPr>
-      </w:pPr>
-    </w:p>
-    <w:p>
-      <w:pPr>
-        <w:pStyle w:val="ListParagraph"/>
-        <w:jc w:val="both"/>
-        <w:rPr>
-          <w:rFonts w:ascii="Times New Roman" w:hAnsi="Times New Roman" w:cs="Times New Roman"/>
-          <w:sz w:val="20"/>
-        </w:rPr>
-      </w:pPr>
-    </w:p>
-    <w:p>
-      <w:pPr>
-        <w:pStyle w:val="ListParagraph"/>
-        <w:jc w:val="both"/>
-        <w:rPr>
-          <w:rFonts w:ascii="Times New Roman" w:hAnsi="Times New Roman" w:cs="Times New Roman"/>
-          <w:sz w:val="20"/>
-        </w:rPr>
-      </w:pPr>
-    </w:p>
-    <w:p>
-      <w:pPr>
-        <w:jc w:val="both"/>
-        <w:rPr>
-          <w:rFonts w:ascii="Times New Roman" w:hAnsi="Times New Roman" w:cs="Times New Roman"/>
+          <w:i/>
           <w:sz w:val="20"/>
         </w:rPr>
       </w:pPr>
@@ -1059,7 +1194,6 @@
           <w:rFonts w:ascii="Times New Roman" w:hAnsi="Times New Roman" w:cs="Times New Roman"/>
           <w:sz w:val="20"/>
         </w:rPr>
-        <w:lastRenderedPageBreak/>
         <w:t>cvpr</w:t>
       </w:r>
       <w:proofErr w:type="spellEnd"/>
@@ -1281,26 +1415,10 @@
           <w:b/>
           <w:sz w:val="24"/>
         </w:rPr>
-        <w:t xml:space="preserve">Open Source Tools </w:t>
-      </w:r>
-      <w:proofErr w:type="gramStart"/>
-      <w:r>
-        <w:rPr>
-          <w:rFonts w:ascii="Times New Roman" w:hAnsi="Times New Roman" w:cs="Times New Roman"/>
-          <w:b/>
-          <w:sz w:val="24"/>
-        </w:rPr>
-        <w:t>Used</w:t>
-      </w:r>
-      <w:r>
-        <w:rPr>
-          <w:rFonts w:ascii="Times New Roman" w:hAnsi="Times New Roman" w:cs="Times New Roman"/>
-          <w:b/>
-          <w:sz w:val="24"/>
-        </w:rPr>
-        <w:t xml:space="preserve"> :</w:t>
-      </w:r>
-      <w:proofErr w:type="gramEnd"/>
+        <w:t>Open Source Tools Used</w:t>
+      </w:r>
+      <w:bookmarkStart w:id="0" w:name="_GoBack"/>
+      <w:bookmarkEnd w:id="0"/>
     </w:p>
     <w:p>
       <w:pPr>
@@ -1362,8 +1480,6 @@
         </w:rPr>
         <w:t>) to parse the html page and then store in a tree structure which can then be accessed using XPath. We also used the Requests module to access webpages.</w:t>
       </w:r>
-      <w:bookmarkStart w:id="0" w:name="_GoBack"/>
-      <w:bookmarkEnd w:id="0"/>
     </w:p>
     <w:p>
       <w:pPr>
@@ -1397,6 +1513,119 @@
 <file path=word/numbering.xml><?xml version="1.0" encoding="utf-8"?>
 <w:numbering xmlns:wpc="http://schemas.microsoft.com/office/word/2010/wordprocessingCanvas" xmlns:cx="http://schemas.microsoft.com/office/drawing/2014/chartex" xmlns:cx1="http://schemas.microsoft.com/office/drawing/2015/9/8/chartex" xmlns:cx2="http://schemas.microsoft.com/office/drawing/2015/10/21/chartex" xmlns:cx3="http://schemas.microsoft.com/office/drawing/2016/5/9/chartex" xmlns:cx4="http://schemas.microsoft.com/office/drawing/2016/5/10/chartex" xmlns:cx5="http://schemas.microsoft.com/office/drawing/2016/5/11/chartex" xmlns:cx6="http://schemas.microsoft.com/office/drawing/2016/5/12/chartex" xmlns:cx7="http://schemas.microsoft.com/office/drawing/2016/5/13/chartex" xmlns:cx8="http://schemas.microsoft.com/office/drawing/2016/5/14/chartex" xmlns:mc="http://schemas.openxmlformats.org/markup-compatibility/2006" xmlns:aink="http://schemas.microsoft.com/office/drawing/2016/ink" xmlns:am3d="http://schemas.microsoft.com/office/drawing/2017/model3d" xmlns:o="urn:schemas-microsoft-com:office:office" xmlns:r="http://schemas.openxmlformats.org/officeDocument/2006/relationships" xmlns:m="http://schemas.openxmlformats.org/officeDocument/2006/math" xmlns:v="urn:schemas-microsoft-com:vml" xmlns:wp14="http://schemas.microsoft.com/office/word/2010/wordprocessingDrawing" xmlns:wp="http://schemas.openxmlformats.org/drawingml/2006/wordprocessingDrawing" xmlns:w10="urn:schemas-microsoft-com:office:word" xmlns:w="http://schemas.openxmlformats.org/wordprocessingml/2006/main" xmlns:w14="http://schemas.microsoft.com/office/word/2010/wordml" xmlns:w15="http://schemas.microsoft.com/office/word/2012/wordml" xmlns:w16cid="http://schemas.microsoft.com/office/word/2016/wordml/cid" xmlns:w16se="http://schemas.microsoft.com/office/word/2015/wordml/symex" xmlns:wpg="http://schemas.microsoft.com/office/word/2010/wordprocessingGroup" xmlns:wpi="http://schemas.microsoft.com/office/word/2010/wordprocessingInk" xmlns:wne="http://schemas.microsoft.com/office/word/2006/wordml" xmlns:wps="http://schemas.microsoft.com/office/word/2010/wordprocessingShape" mc:Ignorable="w14 w15 w16se w16cid wp14">
   <w:abstractNum w:abstractNumId="0" w15:restartNumberingAfterBreak="0">
+    <w:nsid w:val="1AC062C8"/>
+    <w:multiLevelType w:val="hybridMultilevel"/>
+    <w:tmpl w:val="989E59F6"/>
+    <w:lvl w:ilvl="0" w:tplc="04090001">
+      <w:start w:val="1"/>
+      <w:numFmt w:val="bullet"/>
+      <w:lvlText w:val=""/>
+      <w:lvlJc w:val="left"/>
+      <w:pPr>
+        <w:ind w:left="1440" w:hanging="360"/>
+      </w:pPr>
+      <w:rPr>
+        <w:rFonts w:ascii="Symbol" w:hAnsi="Symbol" w:hint="default"/>
+      </w:rPr>
+    </w:lvl>
+    <w:lvl w:ilvl="1" w:tplc="04090003">
+      <w:start w:val="1"/>
+      <w:numFmt w:val="bullet"/>
+      <w:lvlText w:val="o"/>
+      <w:lvlJc w:val="left"/>
+      <w:pPr>
+        <w:ind w:left="2160" w:hanging="360"/>
+      </w:pPr>
+      <w:rPr>
+        <w:rFonts w:ascii="Courier New" w:hAnsi="Courier New" w:cs="Courier New" w:hint="default"/>
+      </w:rPr>
+    </w:lvl>
+    <w:lvl w:ilvl="2" w:tplc="04090005" w:tentative="1">
+      <w:start w:val="1"/>
+      <w:numFmt w:val="bullet"/>
+      <w:lvlText w:val=""/>
+      <w:lvlJc w:val="left"/>
+      <w:pPr>
+        <w:ind w:left="2880" w:hanging="360"/>
+      </w:pPr>
+      <w:rPr>
+        <w:rFonts w:ascii="Wingdings" w:hAnsi="Wingdings" w:hint="default"/>
+      </w:rPr>
+    </w:lvl>
+    <w:lvl w:ilvl="3" w:tplc="04090001" w:tentative="1">
+      <w:start w:val="1"/>
+      <w:numFmt w:val="bullet"/>
+      <w:lvlText w:val=""/>
+      <w:lvlJc w:val="left"/>
+      <w:pPr>
+        <w:ind w:left="3600" w:hanging="360"/>
+      </w:pPr>
+      <w:rPr>
+        <w:rFonts w:ascii="Symbol" w:hAnsi="Symbol" w:hint="default"/>
+      </w:rPr>
+    </w:lvl>
+    <w:lvl w:ilvl="4" w:tplc="04090003" w:tentative="1">
+      <w:start w:val="1"/>
+      <w:numFmt w:val="bullet"/>
+      <w:lvlText w:val="o"/>
+      <w:lvlJc w:val="left"/>
+      <w:pPr>
+        <w:ind w:left="4320" w:hanging="360"/>
+      </w:pPr>
+      <w:rPr>
+        <w:rFonts w:ascii="Courier New" w:hAnsi="Courier New" w:cs="Courier New" w:hint="default"/>
+      </w:rPr>
+    </w:lvl>
+    <w:lvl w:ilvl="5" w:tplc="04090005" w:tentative="1">
+      <w:start w:val="1"/>
+      <w:numFmt w:val="bullet"/>
+      <w:lvlText w:val=""/>
+      <w:lvlJc w:val="left"/>
+      <w:pPr>
+        <w:ind w:left="5040" w:hanging="360"/>
+      </w:pPr>
+      <w:rPr>
+        <w:rFonts w:ascii="Wingdings" w:hAnsi="Wingdings" w:hint="default"/>
+      </w:rPr>
+    </w:lvl>
+    <w:lvl w:ilvl="6" w:tplc="04090001" w:tentative="1">
+      <w:start w:val="1"/>
+      <w:numFmt w:val="bullet"/>
+      <w:lvlText w:val=""/>
+      <w:lvlJc w:val="left"/>
+      <w:pPr>
+        <w:ind w:left="5760" w:hanging="360"/>
+      </w:pPr>
+      <w:rPr>
+        <w:rFonts w:ascii="Symbol" w:hAnsi="Symbol" w:hint="default"/>
+      </w:rPr>
+    </w:lvl>
+    <w:lvl w:ilvl="7" w:tplc="04090003" w:tentative="1">
+      <w:start w:val="1"/>
+      <w:numFmt w:val="bullet"/>
+      <w:lvlText w:val="o"/>
+      <w:lvlJc w:val="left"/>
+      <w:pPr>
+        <w:ind w:left="6480" w:hanging="360"/>
+      </w:pPr>
+      <w:rPr>
+        <w:rFonts w:ascii="Courier New" w:hAnsi="Courier New" w:cs="Courier New" w:hint="default"/>
+      </w:rPr>
+    </w:lvl>
+    <w:lvl w:ilvl="8" w:tplc="04090005" w:tentative="1">
+      <w:start w:val="1"/>
+      <w:numFmt w:val="bullet"/>
+      <w:lvlText w:val=""/>
+      <w:lvlJc w:val="left"/>
+      <w:pPr>
+        <w:ind w:left="7200" w:hanging="360"/>
+      </w:pPr>
+      <w:rPr>
+        <w:rFonts w:ascii="Wingdings" w:hAnsi="Wingdings" w:hint="default"/>
+      </w:rPr>
+    </w:lvl>
+  </w:abstractNum>
+  <w:abstractNum w:abstractNumId="1" w15:restartNumberingAfterBreak="0">
     <w:nsid w:val="1BA71381"/>
     <w:multiLevelType w:val="hybridMultilevel"/>
     <w:tmpl w:val="ACE6A18E"/>
@@ -1487,7 +1716,7 @@
       </w:pPr>
     </w:lvl>
   </w:abstractNum>
-  <w:abstractNum w:abstractNumId="1" w15:restartNumberingAfterBreak="0">
+  <w:abstractNum w:abstractNumId="2" w15:restartNumberingAfterBreak="0">
     <w:nsid w:val="30B14316"/>
     <w:multiLevelType w:val="hybridMultilevel"/>
     <w:tmpl w:val="BC42D698"/>
@@ -1573,7 +1802,7 @@
       </w:pPr>
     </w:lvl>
   </w:abstractNum>
-  <w:abstractNum w:abstractNumId="2" w15:restartNumberingAfterBreak="0">
+  <w:abstractNum w:abstractNumId="3" w15:restartNumberingAfterBreak="0">
     <w:nsid w:val="77EE255C"/>
     <w:multiLevelType w:val="hybridMultilevel"/>
     <w:tmpl w:val="0F686064"/>
@@ -1662,7 +1891,7 @@
       </w:pPr>
     </w:lvl>
   </w:abstractNum>
-  <w:abstractNum w:abstractNumId="3" w15:restartNumberingAfterBreak="0">
+  <w:abstractNum w:abstractNumId="4" w15:restartNumberingAfterBreak="0">
     <w:nsid w:val="7E723417"/>
     <w:multiLevelType w:val="hybridMultilevel"/>
     <w:tmpl w:val="20606CD8"/>
@@ -1749,16 +1978,19 @@
     </w:lvl>
   </w:abstractNum>
   <w:num w:numId="1">
+    <w:abstractNumId w:val="3"/>
+  </w:num>
+  <w:num w:numId="2">
+    <w:abstractNumId w:val="1"/>
+  </w:num>
+  <w:num w:numId="3">
     <w:abstractNumId w:val="2"/>
   </w:num>
-  <w:num w:numId="2">
+  <w:num w:numId="4">
+    <w:abstractNumId w:val="4"/>
+  </w:num>
+  <w:num w:numId="5">
     <w:abstractNumId w:val="0"/>
-  </w:num>
-  <w:num w:numId="3">
-    <w:abstractNumId w:val="1"/>
-  </w:num>
-  <w:num w:numId="4">
-    <w:abstractNumId w:val="3"/>
   </w:num>
 </w:numbering>
 </file>
@@ -1886,6 +2118,7 @@
     <w:lsdException w:name="HTML Sample" w:semiHidden="1" w:unhideWhenUsed="1"/>
     <w:lsdException w:name="HTML Typewriter" w:semiHidden="1" w:unhideWhenUsed="1"/>
     <w:lsdException w:name="HTML Variable" w:semiHidden="1" w:unhideWhenUsed="1"/>
+    <w:lsdException w:name="Normal Table" w:semiHidden="1" w:unhideWhenUsed="1"/>
     <w:lsdException w:name="annotation subject" w:semiHidden="1" w:unhideWhenUsed="1"/>
     <w:lsdException w:name="No List" w:semiHidden="1" w:unhideWhenUsed="1"/>
     <w:lsdException w:name="Outline List 1" w:semiHidden="1" w:unhideWhenUsed="1"/>
@@ -1932,8 +2165,10 @@
     <w:lsdException w:name="Table Subtle 2" w:semiHidden="1" w:unhideWhenUsed="1"/>
     <w:lsdException w:name="Table Web 1" w:semiHidden="1" w:unhideWhenUsed="1"/>
     <w:lsdException w:name="Table Web 2" w:semiHidden="1" w:unhideWhenUsed="1"/>
+    <w:lsdException w:name="Table Web 3" w:semiHidden="1" w:unhideWhenUsed="1"/>
     <w:lsdException w:name="Balloon Text" w:semiHidden="1" w:unhideWhenUsed="1"/>
     <w:lsdException w:name="Table Grid" w:uiPriority="39"/>
+    <w:lsdException w:name="Table Theme" w:semiHidden="1" w:unhideWhenUsed="1"/>
     <w:lsdException w:name="Placeholder Text" w:semiHidden="1"/>
     <w:lsdException w:name="No Spacing" w:uiPriority="1" w:qFormat="1"/>
     <w:lsdException w:name="Light Shading" w:uiPriority="60"/>

</xml_diff>